<commit_message>
Aug 26, 2021 update
</commit_message>
<xml_diff>
--- a/readme.docx
+++ b/readme.docx
@@ -79,19 +79,7 @@
         <w:rPr>
           <w:rFonts w:ascii="Times New Roman" w:hAnsi="Times New Roman" w:cs="Times New Roman"/>
         </w:rPr>
-        <w:t xml:space="preserve">) and the fast phase cycling scheme for </w:t>
-      </w:r>
-      <w:r>
-        <w:rPr>
-          <w:rFonts w:ascii="Times New Roman" w:hAnsi="Times New Roman" w:cs="Times New Roman"/>
-        </w:rPr>
-        <w:t>acceleration</w:t>
-      </w:r>
-      <w:r>
-        <w:rPr>
-          <w:rFonts w:ascii="Times New Roman" w:hAnsi="Times New Roman" w:cs="Times New Roman"/>
-        </w:rPr>
-        <w:t>.</w:t>
+        <w:t>) and the fast phase cycling scheme for acceleration.</w:t>
       </w:r>
     </w:p>
     <w:p>
@@ -560,15 +548,7 @@
           <w:sz w:val="20"/>
           <w:szCs w:val="20"/>
         </w:rPr>
-        <w:t>;</w:t>
-      </w:r>
-      <w:r>
-        <w:rPr>
-          <w:rFonts w:ascii="Courier" w:hAnsi="Courier" w:cs="Courier"/>
-          <w:sz w:val="20"/>
-          <w:szCs w:val="20"/>
-        </w:rPr>
-        <w:t xml:space="preserve"> or      </w:t>
+        <w:t xml:space="preserve">; or      </w:t>
       </w:r>
       <w:r>
         <w:rPr>
@@ -1036,16 +1016,7 @@
           <w:sz w:val="20"/>
           <w:szCs w:val="20"/>
         </w:rPr>
-        <w:t>'sg100_100_0_14ms_88hz.pta</w:t>
-      </w:r>
-      <w:r>
-        <w:rPr>
-          <w:rFonts w:ascii="Courier" w:hAnsi="Courier" w:cs="Courier"/>
-          <w:color w:val="AA04F9"/>
-          <w:sz w:val="20"/>
-          <w:szCs w:val="20"/>
-        </w:rPr>
-        <w:t xml:space="preserve"> </w:t>
+        <w:t xml:space="preserve">'sg100_100_0_14ms_88hz.pta </w:t>
       </w:r>
       <w:proofErr w:type="gramStart"/>
       <w:r>
@@ -1086,12 +1057,14 @@
         </w:numPr>
         <w:rPr>
           <w:rFonts w:ascii="Times New Roman" w:hAnsi="Times New Roman" w:cs="Times New Roman"/>
+          <w:highlight w:val="yellow"/>
         </w:rPr>
       </w:pPr>
       <w:proofErr w:type="gramStart"/>
       <w:r>
         <w:rPr>
           <w:rFonts w:ascii="Times New Roman" w:hAnsi="Times New Roman" w:cs="Times New Roman"/>
+          <w:highlight w:val="yellow"/>
         </w:rPr>
         <w:t>Siemens</w:t>
       </w:r>
@@ -1099,6 +1072,7 @@
       <w:r>
         <w:rPr>
           <w:rFonts w:ascii="Times New Roman" w:hAnsi="Times New Roman" w:cs="Times New Roman"/>
+          <w:highlight w:val="yellow"/>
         </w:rPr>
         <w:t xml:space="preserve"> vendor sequence</w:t>
       </w:r>
@@ -1115,14 +1089,16 @@
         <w:adjustRightInd w:val="0"/>
         <w:rPr>
           <w:rFonts w:ascii="Courier" w:hAnsi="Courier"/>
-        </w:rPr>
-      </w:pPr>
-      <w:r>
-        <w:rPr>
-          <w:rFonts w:ascii="Courier" w:hAnsi="Courier" w:cs="Courier"/>
-          <w:color w:val="000000"/>
-          <w:sz w:val="20"/>
-          <w:szCs w:val="20"/>
+          <w:highlight w:val="yellow"/>
+        </w:rPr>
+      </w:pPr>
+      <w:r>
+        <w:rPr>
+          <w:rFonts w:ascii="Courier" w:hAnsi="Courier" w:cs="Courier"/>
+          <w:color w:val="000000"/>
+          <w:sz w:val="20"/>
+          <w:szCs w:val="20"/>
+          <w:highlight w:val="yellow"/>
         </w:rPr>
         <w:t xml:space="preserve">    </w:t>
       </w:r>
@@ -1133,6 +1109,7 @@
           <w:color w:val="000000"/>
           <w:sz w:val="20"/>
           <w:szCs w:val="20"/>
+          <w:highlight w:val="yellow"/>
         </w:rPr>
         <w:t>exciteWaveform</w:t>
       </w:r>
@@ -1143,6 +1120,7 @@
           <w:color w:val="000000"/>
           <w:sz w:val="20"/>
           <w:szCs w:val="20"/>
+          <w:highlight w:val="yellow"/>
         </w:rPr>
         <w:t xml:space="preserve">      = </w:t>
       </w:r>
@@ -1152,6 +1130,7 @@
           <w:color w:val="AA04F9"/>
           <w:sz w:val="20"/>
           <w:szCs w:val="20"/>
+          <w:highlight w:val="yellow"/>
         </w:rPr>
         <w:t>'</w:t>
       </w:r>
@@ -1162,6 +1141,7 @@
           <w:color w:val="AA04F9"/>
           <w:sz w:val="20"/>
           <w:szCs w:val="20"/>
+          <w:highlight w:val="yellow"/>
         </w:rPr>
         <w:t>univ_spreddenrex.pta</w:t>
       </w:r>
@@ -1173,6 +1153,7 @@
           <w:color w:val="AA04F9"/>
           <w:sz w:val="20"/>
           <w:szCs w:val="20"/>
+          <w:highlight w:val="yellow"/>
         </w:rPr>
         <w:t>'</w:t>
       </w:r>
@@ -1182,6 +1163,7 @@
           <w:color w:val="000000"/>
           <w:sz w:val="20"/>
           <w:szCs w:val="20"/>
+          <w:highlight w:val="yellow"/>
         </w:rPr>
         <w:t>;</w:t>
       </w:r>
@@ -1199,14 +1181,16 @@
         <w:adjustRightInd w:val="0"/>
         <w:rPr>
           <w:rFonts w:ascii="Courier" w:hAnsi="Courier"/>
-        </w:rPr>
-      </w:pPr>
-      <w:r>
-        <w:rPr>
-          <w:rFonts w:ascii="Courier" w:hAnsi="Courier" w:cs="Courier"/>
-          <w:color w:val="000000"/>
-          <w:sz w:val="20"/>
-          <w:szCs w:val="20"/>
+          <w:highlight w:val="yellow"/>
+        </w:rPr>
+      </w:pPr>
+      <w:r>
+        <w:rPr>
+          <w:rFonts w:ascii="Courier" w:hAnsi="Courier" w:cs="Courier"/>
+          <w:color w:val="000000"/>
+          <w:sz w:val="20"/>
+          <w:szCs w:val="20"/>
+          <w:highlight w:val="yellow"/>
         </w:rPr>
         <w:t xml:space="preserve">    </w:t>
       </w:r>
@@ -1217,6 +1201,7 @@
           <w:color w:val="000000"/>
           <w:sz w:val="20"/>
           <w:szCs w:val="20"/>
+          <w:highlight w:val="yellow"/>
         </w:rPr>
         <w:t>refocWaveform</w:t>
       </w:r>
@@ -1227,6 +1212,7 @@
           <w:color w:val="000000"/>
           <w:sz w:val="20"/>
           <w:szCs w:val="20"/>
+          <w:highlight w:val="yellow"/>
         </w:rPr>
         <w:t xml:space="preserve">       = </w:t>
       </w:r>
@@ -1236,6 +1222,7 @@
           <w:color w:val="AA04F9"/>
           <w:sz w:val="20"/>
           <w:szCs w:val="20"/>
+          <w:highlight w:val="yellow"/>
         </w:rPr>
         <w:t>'orig_refoc_mao_400_4.pta</w:t>
       </w:r>
@@ -1246,6 +1233,7 @@
           <w:color w:val="AA04F9"/>
           <w:sz w:val="20"/>
           <w:szCs w:val="20"/>
+          <w:highlight w:val="yellow"/>
         </w:rPr>
         <w:t>'</w:t>
       </w:r>
@@ -1255,6 +1243,7 @@
           <w:color w:val="000000"/>
           <w:sz w:val="20"/>
           <w:szCs w:val="20"/>
+          <w:highlight w:val="yellow"/>
         </w:rPr>
         <w:t>;</w:t>
       </w:r>
@@ -1272,14 +1261,16 @@
         <w:adjustRightInd w:val="0"/>
         <w:rPr>
           <w:rFonts w:ascii="Courier" w:hAnsi="Courier"/>
-        </w:rPr>
-      </w:pPr>
-      <w:r>
-        <w:rPr>
-          <w:rFonts w:ascii="Courier" w:hAnsi="Courier" w:cs="Courier"/>
-          <w:color w:val="000000"/>
-          <w:sz w:val="20"/>
-          <w:szCs w:val="20"/>
+          <w:highlight w:val="yellow"/>
+        </w:rPr>
+      </w:pPr>
+      <w:r>
+        <w:rPr>
+          <w:rFonts w:ascii="Courier" w:hAnsi="Courier" w:cs="Courier"/>
+          <w:color w:val="000000"/>
+          <w:sz w:val="20"/>
+          <w:szCs w:val="20"/>
+          <w:highlight w:val="yellow"/>
         </w:rPr>
         <w:t xml:space="preserve">    editWaveform1       = </w:t>
       </w:r>
@@ -1289,6 +1280,7 @@
           <w:color w:val="AA04F9"/>
           <w:sz w:val="20"/>
           <w:szCs w:val="20"/>
+          <w:highlight w:val="yellow"/>
         </w:rPr>
         <w:t>'</w:t>
       </w:r>
@@ -1299,6 +1291,7 @@
           <w:color w:val="AA04F9"/>
           <w:sz w:val="20"/>
           <w:szCs w:val="20"/>
+          <w:highlight w:val="yellow"/>
         </w:rPr>
         <w:t>sl_univ_pulse.pta</w:t>
       </w:r>
@@ -1310,6 +1303,7 @@
           <w:color w:val="AA04F9"/>
           <w:sz w:val="20"/>
           <w:szCs w:val="20"/>
+          <w:highlight w:val="yellow"/>
         </w:rPr>
         <w:t>'</w:t>
       </w:r>
@@ -1319,6 +1313,7 @@
           <w:color w:val="000000"/>
           <w:sz w:val="20"/>
           <w:szCs w:val="20"/>
+          <w:highlight w:val="yellow"/>
         </w:rPr>
         <w:t>;</w:t>
       </w:r>
@@ -1336,14 +1331,16 @@
         <w:adjustRightInd w:val="0"/>
         <w:rPr>
           <w:rFonts w:ascii="Courier" w:hAnsi="Courier"/>
-        </w:rPr>
-      </w:pPr>
-      <w:r>
-        <w:rPr>
-          <w:rFonts w:ascii="Courier" w:hAnsi="Courier" w:cs="Courier"/>
-          <w:color w:val="000000"/>
-          <w:sz w:val="20"/>
-          <w:szCs w:val="20"/>
+          <w:highlight w:val="yellow"/>
+        </w:rPr>
+      </w:pPr>
+      <w:r>
+        <w:rPr>
+          <w:rFonts w:ascii="Courier" w:hAnsi="Courier" w:cs="Courier"/>
+          <w:color w:val="000000"/>
+          <w:sz w:val="20"/>
+          <w:szCs w:val="20"/>
+          <w:highlight w:val="yellow"/>
         </w:rPr>
         <w:t xml:space="preserve">    editWaveform2       = </w:t>
       </w:r>
@@ -1353,6 +1350,7 @@
           <w:color w:val="AA04F9"/>
           <w:sz w:val="20"/>
           <w:szCs w:val="20"/>
+          <w:highlight w:val="yellow"/>
         </w:rPr>
         <w:t>'</w:t>
       </w:r>
@@ -1363,6 +1361,7 @@
           <w:color w:val="AA04F9"/>
           <w:sz w:val="20"/>
           <w:szCs w:val="20"/>
+          <w:highlight w:val="yellow"/>
         </w:rPr>
         <w:t>sl_univ_pulse.pta</w:t>
       </w:r>
@@ -1374,6 +1373,7 @@
           <w:color w:val="AA04F9"/>
           <w:sz w:val="20"/>
           <w:szCs w:val="20"/>
+          <w:highlight w:val="yellow"/>
         </w:rPr>
         <w:t>'</w:t>
       </w:r>
@@ -1383,6 +1383,7 @@
           <w:color w:val="000000"/>
           <w:sz w:val="20"/>
           <w:szCs w:val="20"/>
+          <w:highlight w:val="yellow"/>
         </w:rPr>
         <w:t>;</w:t>
       </w:r>
@@ -1400,14 +1401,16 @@
         <w:adjustRightInd w:val="0"/>
         <w:rPr>
           <w:rFonts w:ascii="Courier" w:hAnsi="Courier"/>
-        </w:rPr>
-      </w:pPr>
-      <w:r>
-        <w:rPr>
-          <w:rFonts w:ascii="Courier" w:hAnsi="Courier" w:cs="Courier"/>
-          <w:color w:val="000000"/>
-          <w:sz w:val="20"/>
-          <w:szCs w:val="20"/>
+          <w:highlight w:val="yellow"/>
+        </w:rPr>
+      </w:pPr>
+      <w:r>
+        <w:rPr>
+          <w:rFonts w:ascii="Courier" w:hAnsi="Courier" w:cs="Courier"/>
+          <w:color w:val="000000"/>
+          <w:sz w:val="20"/>
+          <w:szCs w:val="20"/>
+          <w:highlight w:val="yellow"/>
         </w:rPr>
         <w:t xml:space="preserve">    editWaveform3       = </w:t>
       </w:r>
@@ -1417,6 +1420,7 @@
           <w:color w:val="AA04F9"/>
           <w:sz w:val="20"/>
           <w:szCs w:val="20"/>
+          <w:highlight w:val="yellow"/>
         </w:rPr>
         <w:t>'dl_Siemens_4_56_1_90.pta</w:t>
       </w:r>
@@ -1427,6 +1431,7 @@
           <w:color w:val="AA04F9"/>
           <w:sz w:val="20"/>
           <w:szCs w:val="20"/>
+          <w:highlight w:val="yellow"/>
         </w:rPr>
         <w:t>'</w:t>
       </w:r>
@@ -1436,6 +1441,7 @@
           <w:color w:val="000000"/>
           <w:sz w:val="20"/>
           <w:szCs w:val="20"/>
+          <w:highlight w:val="yellow"/>
         </w:rPr>
         <w:t>;</w:t>
       </w:r>
@@ -1453,14 +1459,16 @@
         <w:adjustRightInd w:val="0"/>
         <w:rPr>
           <w:rFonts w:ascii="Courier" w:hAnsi="Courier"/>
-        </w:rPr>
-      </w:pPr>
-      <w:r>
-        <w:rPr>
-          <w:rFonts w:ascii="Courier" w:hAnsi="Courier" w:cs="Courier"/>
-          <w:color w:val="000000"/>
-          <w:sz w:val="20"/>
-          <w:szCs w:val="20"/>
+          <w:highlight w:val="yellow"/>
+        </w:rPr>
+      </w:pPr>
+      <w:r>
+        <w:rPr>
+          <w:rFonts w:ascii="Courier" w:hAnsi="Courier" w:cs="Courier"/>
+          <w:color w:val="000000"/>
+          <w:sz w:val="20"/>
+          <w:szCs w:val="20"/>
+          <w:highlight w:val="yellow"/>
         </w:rPr>
         <w:t xml:space="preserve">    editWaveform4       = </w:t>
       </w:r>
@@ -1470,6 +1478,7 @@
           <w:color w:val="AA04F9"/>
           <w:sz w:val="20"/>
           <w:szCs w:val="20"/>
+          <w:highlight w:val="yellow"/>
         </w:rPr>
         <w:t>'</w:t>
       </w:r>
@@ -1480,6 +1489,7 @@
           <w:color w:val="AA04F9"/>
           <w:sz w:val="20"/>
           <w:szCs w:val="20"/>
+          <w:highlight w:val="yellow"/>
         </w:rPr>
         <w:t>sl_univ_pulse.pta</w:t>
       </w:r>
@@ -1491,6 +1501,7 @@
           <w:color w:val="AA04F9"/>
           <w:sz w:val="20"/>
           <w:szCs w:val="20"/>
+          <w:highlight w:val="yellow"/>
         </w:rPr>
         <w:t>'</w:t>
       </w:r>
@@ -1500,6 +1511,7 @@
           <w:color w:val="000000"/>
           <w:sz w:val="20"/>
           <w:szCs w:val="20"/>
+          <w:highlight w:val="yellow"/>
         </w:rPr>
         <w:t>;</w:t>
       </w:r>
@@ -1834,25 +1846,7 @@
           <w:sz w:val="20"/>
           <w:szCs w:val="20"/>
         </w:rPr>
-        <w:t>% [4.</w:t>
-      </w:r>
-      <w:r>
-        <w:rPr>
-          <w:rFonts w:ascii="Courier" w:hAnsi="Courier" w:cs="Courier"/>
-          <w:color w:val="028009"/>
-          <w:sz w:val="20"/>
-          <w:szCs w:val="20"/>
-        </w:rPr>
-        <w:t>18</w:t>
-      </w:r>
-      <w:r>
-        <w:rPr>
-          <w:rFonts w:ascii="Courier" w:hAnsi="Courier" w:cs="Courier"/>
-          <w:color w:val="028009"/>
-          <w:sz w:val="20"/>
-          <w:szCs w:val="20"/>
-        </w:rPr>
-        <w:t>ppm]</w:t>
+        <w:t>% [4.18ppm]</w:t>
       </w:r>
     </w:p>
     <w:p>
@@ -1962,25 +1956,7 @@
           <w:sz w:val="20"/>
           <w:szCs w:val="20"/>
         </w:rPr>
-        <w:t>% [4.</w:t>
-      </w:r>
-      <w:r>
-        <w:rPr>
-          <w:rFonts w:ascii="Courier" w:hAnsi="Courier" w:cs="Courier"/>
-          <w:color w:val="028009"/>
-          <w:sz w:val="20"/>
-          <w:szCs w:val="20"/>
-        </w:rPr>
-        <w:t>18</w:t>
-      </w:r>
-      <w:r>
-        <w:rPr>
-          <w:rFonts w:ascii="Courier" w:hAnsi="Courier" w:cs="Courier"/>
-          <w:color w:val="028009"/>
-          <w:sz w:val="20"/>
-          <w:szCs w:val="20"/>
-        </w:rPr>
-        <w:t>ppm 1.90ppm]</w:t>
+        <w:t>% [4.18ppm 1.90ppm]</w:t>
       </w:r>
     </w:p>
     <w:p>

</xml_diff>